<commit_message>
modifiation du template de factu
</commit_message>
<xml_diff>
--- a/DevisBack/WebApplication4/Content/templateFacturePropre.docx
+++ b/DevisBack/WebApplication4/Content/templateFacturePropre.docx
@@ -207,23 +207,7 @@
                 <w:rFonts w:asciiTheme="minorHAnsi" w:hAnsiTheme="minorHAnsi" w:cstheme="minorHAnsi"/>
                 <w:lang w:val="en-US"/>
               </w:rPr>
-              <w:t xml:space="preserve">Sky Tower, office 3902 &amp; 3903 - Al </w:t>
-            </w:r>
-            <w:proofErr w:type="spellStart"/>
-            <w:r>
-              <w:rPr>
-                <w:rFonts w:asciiTheme="minorHAnsi" w:hAnsiTheme="minorHAnsi" w:cstheme="minorHAnsi"/>
-                <w:lang w:val="en-US"/>
-              </w:rPr>
-              <w:t>Reem</w:t>
-            </w:r>
-            <w:proofErr w:type="spellEnd"/>
-            <w:r>
-              <w:rPr>
-                <w:rFonts w:asciiTheme="minorHAnsi" w:hAnsiTheme="minorHAnsi" w:cstheme="minorHAnsi"/>
-                <w:lang w:val="en-US"/>
-              </w:rPr>
-              <w:t xml:space="preserve"> Island</w:t>
+              <w:t>Sky Tower, office 3902 &amp; 3903 - Al Reem Island</w:t>
             </w:r>
             <w:r>
               <w:rPr>
@@ -1823,19 +1807,17 @@
       <w:r>
         <w:br w:type="page"/>
       </w:r>
-      <w:bookmarkStart w:id="2" w:name="_GoBack"/>
-      <w:bookmarkEnd w:id="2"/>
     </w:p>
     <w:p>
       <w:pPr>
         <w:pStyle w:val="Titre2"/>
       </w:pPr>
-      <w:bookmarkStart w:id="3" w:name="_Toc507689145"/>
+      <w:bookmarkStart w:id="2" w:name="_Toc507689145"/>
       <w:r>
         <w:lastRenderedPageBreak/>
         <w:t>Récapitulatif des travaux</w:t>
       </w:r>
-      <w:bookmarkEnd w:id="3"/>
+      <w:bookmarkEnd w:id="2"/>
     </w:p>
     <w:p>
       <w:r>
@@ -1846,14 +1828,14 @@
       <w:pPr>
         <w:pStyle w:val="Titre3"/>
       </w:pPr>
-      <w:bookmarkStart w:id="4" w:name="_Toc507689146"/>
+      <w:bookmarkStart w:id="3" w:name="_Toc507689146"/>
       <w:r>
         <w:t xml:space="preserve">Récapitulatif des </w:t>
       </w:r>
       <w:r>
         <w:t>travaux terminés et validés</w:t>
       </w:r>
-      <w:bookmarkEnd w:id="4"/>
+      <w:bookmarkEnd w:id="3"/>
     </w:p>
     <w:tbl>
       <w:tblPr>
@@ -2137,14 +2119,14 @@
       <w:pPr>
         <w:pStyle w:val="Titre3"/>
       </w:pPr>
-      <w:bookmarkStart w:id="5" w:name="_Toc507689147"/>
+      <w:bookmarkStart w:id="4" w:name="_Toc507689147"/>
       <w:r>
         <w:t xml:space="preserve">Récapitulatif des travaux non </w:t>
       </w:r>
       <w:r>
         <w:t>prévus achevés et validés</w:t>
       </w:r>
-      <w:bookmarkEnd w:id="5"/>
+      <w:bookmarkEnd w:id="4"/>
     </w:p>
     <w:tbl>
       <w:tblPr>
@@ -2436,11 +2418,11 @@
       <w:pPr>
         <w:pStyle w:val="Titre3"/>
       </w:pPr>
-      <w:bookmarkStart w:id="6" w:name="_Toc507689148"/>
+      <w:bookmarkStart w:id="5" w:name="_Toc507689148"/>
       <w:r>
         <w:t>Récapitulatif des travaux prévus non achevés</w:t>
       </w:r>
-      <w:bookmarkEnd w:id="6"/>
+      <w:bookmarkEnd w:id="5"/>
       <w:r>
         <w:t xml:space="preserve"> </w:t>
       </w:r>
@@ -2582,11 +2564,11 @@
       <w:pPr>
         <w:pStyle w:val="Titre2"/>
       </w:pPr>
-      <w:bookmarkStart w:id="7" w:name="_Toc507689149"/>
+      <w:bookmarkStart w:id="6" w:name="_Toc507689149"/>
       <w:r>
         <w:t>Support</w:t>
       </w:r>
-      <w:bookmarkEnd w:id="7"/>
+      <w:bookmarkEnd w:id="6"/>
     </w:p>
     <w:p>
       <w:pPr>
@@ -2629,36 +2611,35 @@
         <w:spacing w:line="280" w:lineRule="exact"/>
       </w:pPr>
       <w:r>
-        <w:t>Le tarif journalier support consenti est fixé à : 4</w:t>
+        <w:t xml:space="preserve">Le tarif journalier support consenti est fixé à : </w:t>
       </w:r>
       <w:r>
-        <w:t>45</w:t>
+        <w:t>510</w:t>
       </w:r>
       <w:r>
         <w:t>€/jour quelle que soit la ressource affectée</w:t>
       </w:r>
       <w:r>
-        <w:t>, soit une remise exceptionnelle d’un peu plus de 12,7%.</w:t>
+        <w:t>.</w:t>
+      </w:r>
+      <w:r>
+        <w:t xml:space="preserve"> </w:t>
       </w:r>
     </w:p>
     <w:p>
       <w:pPr>
         <w:spacing w:line="280" w:lineRule="exact"/>
       </w:pPr>
+      <w:bookmarkStart w:id="7" w:name="_GoBack"/>
+      <w:bookmarkEnd w:id="7"/>
       <w:r>
         <w:t xml:space="preserve">Montant total : </w:t>
       </w:r>
       <w:r>
-        <w:t>8</w:t>
+        <w:t>10200</w:t>
       </w:r>
       <w:r>
-        <w:t> </w:t>
-      </w:r>
-      <w:r>
-        <w:t>9</w:t>
-      </w:r>
-      <w:r>
-        <w:t>00€</w:t>
+        <w:t>€</w:t>
       </w:r>
     </w:p>
     <w:p>
@@ -9461,7 +9442,7 @@
 </file>
 
 <file path=customXml/itemProps1.xml><?xml version="1.0" encoding="utf-8"?>
-<ds:datastoreItem xmlns:ds="http://schemas.openxmlformats.org/officeDocument/2006/customXml" ds:itemID="{17361147-63DD-48B8-8017-C4A5AC60D4E1}">
+<ds:datastoreItem xmlns:ds="http://schemas.openxmlformats.org/officeDocument/2006/customXml" ds:itemID="{25CA61BE-0A84-4562-9882-5301B43D9776}">
   <ds:schemaRefs>
     <ds:schemaRef ds:uri="http://schemas.openxmlformats.org/officeDocument/2006/bibliography"/>
   </ds:schemaRefs>

</xml_diff>